<commit_message>
openModal function now changes content based on click
</commit_message>
<xml_diff>
--- a/files/Ty-Jenkins-Resume.docx
+++ b/files/Ty-Jenkins-Resume.docx
@@ -8,9 +8,9 @@
         <w:tblLook w:val="01E0" w:firstRow="1" w:lastRow="1" w:firstColumn="1" w:lastColumn="1" w:noHBand="0" w:noVBand="0"/>
       </w:tblPr>
       <w:tblGrid>
-        <w:gridCol w:w="3341"/>
-        <w:gridCol w:w="4362"/>
-        <w:gridCol w:w="3346"/>
+        <w:gridCol w:w="3254"/>
+        <w:gridCol w:w="4248"/>
+        <w:gridCol w:w="3258"/>
       </w:tblGrid>
       <w:tr>
         <w:trPr>
@@ -36,7 +36,24 @@
                 <w:sz w:val="20"/>
                 <w:szCs w:val="18"/>
               </w:rPr>
-              <w:t>240 W. Walnut Lane</w:t>
+              <w:t>543 N. 22</w:t>
+            </w:r>
+            <w:r>
+              <w:rPr>
+                <w:rFonts w:ascii="Calibri" w:hAnsi="Calibri" w:cs="Calibri"/>
+                <w:sz w:val="20"/>
+                <w:szCs w:val="18"/>
+                <w:vertAlign w:val="superscript"/>
+              </w:rPr>
+              <w:t>nd</w:t>
+            </w:r>
+            <w:r>
+              <w:rPr>
+                <w:rFonts w:ascii="Calibri" w:hAnsi="Calibri" w:cs="Calibri"/>
+                <w:sz w:val="20"/>
+                <w:szCs w:val="18"/>
+              </w:rPr>
+              <w:t xml:space="preserve"> Street</w:t>
             </w:r>
           </w:p>
           <w:p>
@@ -53,7 +70,7 @@
                 <w:sz w:val="20"/>
                 <w:szCs w:val="18"/>
               </w:rPr>
-              <w:t>Philadelphia, PA 19144</w:t>
+              <w:t>Philadelphia, PA 19130</w:t>
             </w:r>
           </w:p>
         </w:tc>
@@ -192,6 +209,305 @@
               </w:rPr>
               <w:t xml:space="preserve"> </w:t>
             </w:r>
+          </w:p>
+        </w:tc>
+      </w:tr>
+      <w:tr>
+        <w:trPr>
+          <w:trHeight w:val="215"/>
+        </w:trPr>
+        <w:tc>
+          <w:tcPr>
+            <w:tcW w:w="5000" w:type="pct"/>
+            <w:gridSpan w:val="3"/>
+            <w:tcBorders>
+              <w:bottom w:val="single" w:sz="4" w:space="0" w:color="auto"/>
+            </w:tcBorders>
+            <w:shd w:val="clear" w:color="auto" w:fill="auto"/>
+            <w:vAlign w:val="bottom"/>
+          </w:tcPr>
+          <w:p>
+            <w:pPr>
+              <w:rPr>
+                <w:rFonts w:ascii="Calibri" w:hAnsi="Calibri" w:cs="Calibri"/>
+                <w:b/>
+              </w:rPr>
+            </w:pPr>
+            <w:r>
+              <w:rPr>
+                <w:rFonts w:ascii="Calibri" w:hAnsi="Calibri" w:cs="Calibri"/>
+                <w:b/>
+                <w:color w:val="2E74B5"/>
+              </w:rPr>
+              <w:t>Summary</w:t>
+            </w:r>
+          </w:p>
+        </w:tc>
+      </w:tr>
+      <w:tr>
+        <w:trPr>
+          <w:trHeight w:val="215"/>
+        </w:trPr>
+        <w:tc>
+          <w:tcPr>
+            <w:tcW w:w="5000" w:type="pct"/>
+            <w:gridSpan w:val="3"/>
+            <w:tcBorders>
+              <w:top w:val="single" w:sz="4" w:space="0" w:color="auto"/>
+            </w:tcBorders>
+            <w:shd w:val="clear" w:color="auto" w:fill="auto"/>
+            <w:vAlign w:val="bottom"/>
+          </w:tcPr>
+          <w:p>
+            <w:pPr>
+              <w:rPr>
+                <w:rFonts w:ascii="Calibri" w:hAnsi="Calibri" w:cs="Calibri"/>
+                <w:sz w:val="20"/>
+                <w:szCs w:val="20"/>
+              </w:rPr>
+            </w:pPr>
+            <w:r>
+              <w:rPr>
+                <w:rFonts w:ascii="Calibri" w:hAnsi="Calibri" w:cs="Calibri"/>
+                <w:iCs/>
+                <w:sz w:val="20"/>
+                <w:szCs w:val="20"/>
+                <w:shd w:val="clear" w:color="auto" w:fill="FFFFFF"/>
+              </w:rPr>
+              <w:t>Driven</w:t>
+            </w:r>
+            <w:r>
+              <w:rPr>
+                <w:rFonts w:ascii="Calibri" w:hAnsi="Calibri" w:cs="Calibri"/>
+                <w:iCs/>
+                <w:sz w:val="20"/>
+                <w:szCs w:val="20"/>
+                <w:shd w:val="clear" w:color="auto" w:fill="FFFFFF"/>
+              </w:rPr>
+              <w:t xml:space="preserve"> and detail-oriented </w:t>
+            </w:r>
+            <w:r>
+              <w:rPr>
+                <w:rFonts w:ascii="Calibri" w:hAnsi="Calibri" w:cs="Calibri"/>
+                <w:iCs/>
+                <w:sz w:val="20"/>
+                <w:szCs w:val="20"/>
+                <w:shd w:val="clear" w:color="auto" w:fill="FFFFFF"/>
+              </w:rPr>
+              <w:t>Front-E</w:t>
+            </w:r>
+            <w:r>
+              <w:rPr>
+                <w:rFonts w:ascii="Calibri" w:hAnsi="Calibri" w:cs="Calibri"/>
+                <w:iCs/>
+                <w:sz w:val="20"/>
+                <w:szCs w:val="20"/>
+                <w:shd w:val="clear" w:color="auto" w:fill="FFFFFF"/>
+              </w:rPr>
+              <w:t>nd W</w:t>
+            </w:r>
+            <w:r>
+              <w:rPr>
+                <w:rFonts w:ascii="Calibri" w:hAnsi="Calibri" w:cs="Calibri"/>
+                <w:iCs/>
+                <w:sz w:val="20"/>
+                <w:szCs w:val="20"/>
+                <w:shd w:val="clear" w:color="auto" w:fill="FFFFFF"/>
+              </w:rPr>
+              <w:t>eb Developer with</w:t>
+            </w:r>
+            <w:r>
+              <w:rPr>
+                <w:rFonts w:ascii="Calibri" w:hAnsi="Calibri" w:cs="Calibri"/>
+                <w:iCs/>
+                <w:sz w:val="20"/>
+                <w:szCs w:val="20"/>
+                <w:shd w:val="clear" w:color="auto" w:fill="FFFFFF"/>
+              </w:rPr>
+              <w:t xml:space="preserve"> 4 </w:t>
+            </w:r>
+            <w:r>
+              <w:rPr>
+                <w:rFonts w:ascii="Calibri" w:hAnsi="Calibri" w:cs="Calibri"/>
+                <w:iCs/>
+                <w:sz w:val="20"/>
+                <w:szCs w:val="20"/>
+                <w:shd w:val="clear" w:color="auto" w:fill="FFFFFF"/>
+              </w:rPr>
+              <w:t>years of experience</w:t>
+            </w:r>
+            <w:r>
+              <w:rPr>
+                <w:rFonts w:ascii="Calibri" w:hAnsi="Calibri" w:cs="Calibri"/>
+                <w:iCs/>
+                <w:sz w:val="20"/>
+                <w:szCs w:val="20"/>
+                <w:shd w:val="clear" w:color="auto" w:fill="FFFFFF"/>
+              </w:rPr>
+              <w:t xml:space="preserve"> and a </w:t>
+            </w:r>
+            <w:r>
+              <w:rPr>
+                <w:rFonts w:ascii="Calibri" w:hAnsi="Calibri" w:cs="Calibri"/>
+                <w:iCs/>
+                <w:sz w:val="20"/>
+                <w:szCs w:val="20"/>
+                <w:shd w:val="clear" w:color="auto" w:fill="FFFFFF"/>
+              </w:rPr>
+              <w:t xml:space="preserve">strong </w:t>
+            </w:r>
+            <w:r>
+              <w:rPr>
+                <w:rFonts w:ascii="Calibri" w:hAnsi="Calibri" w:cs="Calibri"/>
+                <w:iCs/>
+                <w:sz w:val="20"/>
+                <w:szCs w:val="20"/>
+                <w:shd w:val="clear" w:color="auto" w:fill="FFFFFF"/>
+              </w:rPr>
+              <w:t>passion for coding</w:t>
+            </w:r>
+            <w:r>
+              <w:rPr>
+                <w:rFonts w:ascii="Calibri" w:hAnsi="Calibri" w:cs="Calibri"/>
+                <w:iCs/>
+                <w:sz w:val="20"/>
+                <w:szCs w:val="20"/>
+                <w:shd w:val="clear" w:color="auto" w:fill="FFFFFF"/>
+              </w:rPr>
+              <w:t>. Possesses</w:t>
+            </w:r>
+            <w:r>
+              <w:rPr>
+                <w:rFonts w:ascii="Calibri" w:hAnsi="Calibri" w:cs="Calibri"/>
+                <w:iCs/>
+                <w:sz w:val="20"/>
+                <w:szCs w:val="20"/>
+                <w:shd w:val="clear" w:color="auto" w:fill="FFFFFF"/>
+              </w:rPr>
+              <w:t xml:space="preserve"> </w:t>
+            </w:r>
+            <w:r>
+              <w:rPr>
+                <w:rFonts w:ascii="Calibri" w:hAnsi="Calibri" w:cs="Calibri"/>
+                <w:iCs/>
+                <w:sz w:val="20"/>
+                <w:szCs w:val="20"/>
+                <w:shd w:val="clear" w:color="auto" w:fill="FFFFFF"/>
+              </w:rPr>
+              <w:t>the ability to conceptualize, create, and deliver</w:t>
+            </w:r>
+            <w:r>
+              <w:rPr>
+                <w:rFonts w:ascii="Calibri" w:hAnsi="Calibri" w:cs="Calibri"/>
+                <w:iCs/>
+                <w:sz w:val="20"/>
+                <w:szCs w:val="20"/>
+                <w:shd w:val="clear" w:color="auto" w:fill="FFFFFF"/>
+              </w:rPr>
+              <w:t xml:space="preserve"> elegant, user-friendly soluti</w:t>
+            </w:r>
+            <w:r>
+              <w:rPr>
+                <w:rFonts w:ascii="Calibri" w:hAnsi="Calibri" w:cs="Calibri"/>
+                <w:iCs/>
+                <w:sz w:val="20"/>
+                <w:szCs w:val="20"/>
+                <w:shd w:val="clear" w:color="auto" w:fill="FFFFFF"/>
+              </w:rPr>
+              <w:t>ons effectively and efficiently</w:t>
+            </w:r>
+            <w:r>
+              <w:rPr>
+                <w:rFonts w:ascii="Calibri" w:hAnsi="Calibri" w:cs="Calibri"/>
+                <w:iCs/>
+                <w:sz w:val="20"/>
+                <w:szCs w:val="20"/>
+                <w:shd w:val="clear" w:color="auto" w:fill="FFFFFF"/>
+              </w:rPr>
+              <w:t>.</w:t>
+            </w:r>
+            <w:r>
+              <w:rPr>
+                <w:rFonts w:ascii="Calibri" w:hAnsi="Calibri" w:cs="Calibri"/>
+                <w:iCs/>
+                <w:sz w:val="20"/>
+                <w:szCs w:val="20"/>
+                <w:shd w:val="clear" w:color="auto" w:fill="FFFFFF"/>
+              </w:rPr>
+              <w:t xml:space="preserve"> </w:t>
+            </w:r>
+            <w:r>
+              <w:rPr>
+                <w:rFonts w:ascii="Calibri" w:hAnsi="Calibri" w:cs="Calibri"/>
+                <w:iCs/>
+                <w:sz w:val="20"/>
+                <w:szCs w:val="20"/>
+                <w:shd w:val="clear" w:color="auto" w:fill="FFFFFF"/>
+              </w:rPr>
+              <w:t>Skilled in designing both web and mobile-responsive sites using HTML</w:t>
+            </w:r>
+            <w:r>
+              <w:rPr>
+                <w:rFonts w:ascii="Calibri" w:hAnsi="Calibri" w:cs="Calibri"/>
+                <w:iCs/>
+                <w:sz w:val="20"/>
+                <w:szCs w:val="20"/>
+                <w:shd w:val="clear" w:color="auto" w:fill="FFFFFF"/>
+              </w:rPr>
+              <w:t>5</w:t>
+            </w:r>
+            <w:r>
+              <w:rPr>
+                <w:rFonts w:ascii="Calibri" w:hAnsi="Calibri" w:cs="Calibri"/>
+                <w:iCs/>
+                <w:sz w:val="20"/>
+                <w:szCs w:val="20"/>
+                <w:shd w:val="clear" w:color="auto" w:fill="FFFFFF"/>
+              </w:rPr>
+              <w:t>, CSS</w:t>
+            </w:r>
+            <w:r>
+              <w:rPr>
+                <w:rFonts w:ascii="Calibri" w:hAnsi="Calibri" w:cs="Calibri"/>
+                <w:iCs/>
+                <w:sz w:val="20"/>
+                <w:szCs w:val="20"/>
+                <w:shd w:val="clear" w:color="auto" w:fill="FFFFFF"/>
+              </w:rPr>
+              <w:t>3</w:t>
+            </w:r>
+            <w:r>
+              <w:rPr>
+                <w:rFonts w:ascii="Calibri" w:hAnsi="Calibri" w:cs="Calibri"/>
+                <w:iCs/>
+                <w:sz w:val="20"/>
+                <w:szCs w:val="20"/>
+                <w:shd w:val="clear" w:color="auto" w:fill="FFFFFF"/>
+              </w:rPr>
+              <w:t>, and Javascript</w:t>
+            </w:r>
+            <w:r>
+              <w:rPr>
+                <w:rFonts w:ascii="Calibri" w:hAnsi="Calibri" w:cs="Calibri"/>
+                <w:iCs/>
+                <w:sz w:val="20"/>
+                <w:szCs w:val="20"/>
+                <w:shd w:val="clear" w:color="auto" w:fill="FFFFFF"/>
+              </w:rPr>
+              <w:t xml:space="preserve"> with an eye for good design aesthetics</w:t>
+            </w:r>
+            <w:r>
+              <w:rPr>
+                <w:rFonts w:ascii="Calibri" w:hAnsi="Calibri" w:cs="Calibri"/>
+                <w:iCs/>
+                <w:sz w:val="20"/>
+                <w:szCs w:val="20"/>
+                <w:shd w:val="clear" w:color="auto" w:fill="FFFFFF"/>
+              </w:rPr>
+              <w:t>.</w:t>
+            </w:r>
+            <w:bookmarkStart w:id="0" w:name="_GoBack"/>
+            <w:bookmarkEnd w:id="0"/>
           </w:p>
         </w:tc>
       </w:tr>
@@ -392,7 +708,31 @@
                 <w:sz w:val="20"/>
                 <w:szCs w:val="20"/>
               </w:rPr>
-              <w:t>Provided daily unit reports to be reviewed for company compliance.</w:t>
+              <w:t>Promoted</w:t>
+            </w:r>
+            <w:r>
+              <w:rPr>
+                <w:rFonts w:ascii="Calibri" w:hAnsi="Calibri" w:cs="Calibri"/>
+                <w:sz w:val="20"/>
+                <w:szCs w:val="20"/>
+              </w:rPr>
+              <w:t xml:space="preserve"> from part-time</w:t>
+            </w:r>
+            <w:r>
+              <w:rPr>
+                <w:rFonts w:ascii="Calibri" w:hAnsi="Calibri" w:cs="Calibri"/>
+                <w:sz w:val="20"/>
+                <w:szCs w:val="20"/>
+              </w:rPr>
+              <w:t xml:space="preserve"> </w:t>
+            </w:r>
+            <w:r>
+              <w:rPr>
+                <w:rFonts w:ascii="Calibri" w:hAnsi="Calibri" w:cs="Calibri"/>
+                <w:sz w:val="20"/>
+                <w:szCs w:val="20"/>
+              </w:rPr>
+              <w:t>to full-time lead staff for exceeding goals and supporting company culture.</w:t>
             </w:r>
           </w:p>
           <w:p>
@@ -417,81 +757,15 @@
                 <w:sz w:val="20"/>
                 <w:szCs w:val="19"/>
               </w:rPr>
-              <w:t>Performed client assessments and developed treatment plans</w:t>
-            </w:r>
-            <w:r>
-              <w:rPr>
-                <w:rFonts w:ascii="Calibri" w:hAnsi="Calibri" w:cs="Calibri"/>
-                <w:sz w:val="20"/>
-                <w:szCs w:val="19"/>
-              </w:rPr>
-              <w:t>.</w:t>
-            </w:r>
-          </w:p>
-          <w:p>
-            <w:pPr>
-              <w:numPr>
-                <w:ilvl w:val="0"/>
-                <w:numId w:val="1"/>
-              </w:numPr>
-              <w:tabs>
-                <w:tab w:val="clear" w:pos="720"/>
-              </w:tabs>
-              <w:ind w:left="252" w:hanging="180"/>
-              <w:rPr>
-                <w:rFonts w:ascii="Calibri" w:hAnsi="Calibri" w:cs="Calibri"/>
-                <w:sz w:val="20"/>
-                <w:szCs w:val="19"/>
-              </w:rPr>
-            </w:pPr>
-            <w:r>
-              <w:rPr>
-                <w:rFonts w:ascii="Calibri" w:hAnsi="Calibri" w:cs="Calibri"/>
-                <w:sz w:val="20"/>
-                <w:szCs w:val="19"/>
-              </w:rPr>
-              <w:t>Utilized techniques to support clients in meeting therapeutic goals</w:t>
-            </w:r>
-            <w:r>
-              <w:rPr>
-                <w:rFonts w:ascii="Calibri" w:hAnsi="Calibri" w:cs="Calibri"/>
-                <w:sz w:val="20"/>
-                <w:szCs w:val="19"/>
-              </w:rPr>
-              <w:t>.</w:t>
-            </w:r>
-            <w:r>
-              <w:rPr>
-                <w:rFonts w:ascii="Calibri" w:hAnsi="Calibri" w:cs="Calibri"/>
-                <w:sz w:val="20"/>
-                <w:szCs w:val="19"/>
-              </w:rPr>
-              <w:t xml:space="preserve"> </w:t>
-            </w:r>
-          </w:p>
-          <w:p>
-            <w:pPr>
-              <w:numPr>
-                <w:ilvl w:val="0"/>
-                <w:numId w:val="1"/>
-              </w:numPr>
-              <w:tabs>
-                <w:tab w:val="clear" w:pos="720"/>
-              </w:tabs>
-              <w:ind w:left="252" w:hanging="180"/>
-              <w:rPr>
-                <w:rFonts w:ascii="Calibri" w:hAnsi="Calibri" w:cs="Calibri"/>
-                <w:sz w:val="22"/>
-                <w:szCs w:val="21"/>
-              </w:rPr>
-            </w:pPr>
-            <w:r>
-              <w:rPr>
-                <w:rFonts w:ascii="Calibri" w:hAnsi="Calibri" w:cs="Calibri"/>
-                <w:sz w:val="20"/>
-                <w:szCs w:val="19"/>
-              </w:rPr>
-              <w:t>Devised and enhanced treatment strategies to promote continued progress.</w:t>
+              <w:t xml:space="preserve">Collaborated with cross-department teams to develop and improve </w:t>
+            </w:r>
+            <w:r>
+              <w:rPr>
+                <w:rFonts w:ascii="Calibri" w:hAnsi="Calibri" w:cs="Calibri"/>
+                <w:sz w:val="20"/>
+                <w:szCs w:val="19"/>
+              </w:rPr>
+              <w:t>treatment plans for successful discharge of clients.</w:t>
             </w:r>
           </w:p>
           <w:p>
@@ -608,7 +882,7 @@
       </w:tr>
       <w:tr>
         <w:trPr>
-          <w:trHeight w:val="321"/>
+          <w:trHeight w:val="801"/>
         </w:trPr>
         <w:tc>
           <w:tcPr>
@@ -628,8 +902,8 @@
               <w:ind w:left="252" w:hanging="180"/>
               <w:rPr>
                 <w:rFonts w:ascii="Calibri" w:hAnsi="Calibri" w:cs="Calibri"/>
-                <w:sz w:val="20"/>
-                <w:szCs w:val="18"/>
+                <w:sz w:val="14"/>
+                <w:szCs w:val="12"/>
               </w:rPr>
             </w:pPr>
             <w:r>
@@ -638,7 +912,47 @@
                 <w:sz w:val="20"/>
                 <w:szCs w:val="19"/>
               </w:rPr>
-              <w:t>Provided tech support for all equipment installed at customers’ residences</w:t>
+              <w:t xml:space="preserve">Successfully lowered </w:t>
+            </w:r>
+            <w:r>
+              <w:rPr>
+                <w:rFonts w:ascii="Calibri" w:hAnsi="Calibri" w:cs="Calibri"/>
+                <w:sz w:val="20"/>
+                <w:szCs w:val="19"/>
+              </w:rPr>
+              <w:t xml:space="preserve">the </w:t>
+            </w:r>
+            <w:r>
+              <w:rPr>
+                <w:rFonts w:ascii="Calibri" w:hAnsi="Calibri" w:cs="Calibri"/>
+                <w:sz w:val="20"/>
+                <w:szCs w:val="19"/>
+              </w:rPr>
+              <w:t xml:space="preserve">percentage of backlogged orders </w:t>
+            </w:r>
+            <w:r>
+              <w:rPr>
+                <w:rFonts w:ascii="Calibri" w:hAnsi="Calibri" w:cs="Calibri"/>
+                <w:sz w:val="20"/>
+                <w:szCs w:val="19"/>
+              </w:rPr>
+              <w:t>by using specialized techniques</w:t>
+            </w:r>
+            <w:r>
+              <w:rPr>
+                <w:rFonts w:ascii="Calibri" w:hAnsi="Calibri" w:cs="Calibri"/>
+                <w:sz w:val="20"/>
+                <w:szCs w:val="19"/>
+              </w:rPr>
+              <w:t xml:space="preserve"> to complete complex</w:t>
+            </w:r>
+            <w:r>
+              <w:rPr>
+                <w:rFonts w:ascii="Calibri" w:hAnsi="Calibri" w:cs="Calibri"/>
+                <w:sz w:val="20"/>
+                <w:szCs w:val="19"/>
+              </w:rPr>
+              <w:t xml:space="preserve"> jobs</w:t>
             </w:r>
             <w:r>
               <w:rPr>
@@ -661,85 +975,34 @@
               <w:ind w:left="252" w:hanging="180"/>
               <w:rPr>
                 <w:rFonts w:ascii="Calibri" w:hAnsi="Calibri" w:cs="Calibri"/>
-                <w:sz w:val="20"/>
-                <w:szCs w:val="19"/>
-              </w:rPr>
-            </w:pPr>
-            <w:r>
-              <w:rPr>
-                <w:rFonts w:ascii="Calibri" w:hAnsi="Calibri" w:cs="Calibri"/>
-                <w:sz w:val="20"/>
-                <w:szCs w:val="19"/>
-              </w:rPr>
-              <w:t>Ensured all jobs were completed as instructed by customers.</w:t>
-            </w:r>
-          </w:p>
-          <w:p>
-            <w:pPr>
-              <w:numPr>
-                <w:ilvl w:val="0"/>
-                <w:numId w:val="1"/>
-              </w:numPr>
-              <w:tabs>
-                <w:tab w:val="clear" w:pos="720"/>
-              </w:tabs>
-              <w:ind w:left="252" w:hanging="180"/>
-              <w:rPr>
-                <w:rFonts w:ascii="Calibri" w:hAnsi="Calibri" w:cs="Calibri"/>
-                <w:sz w:val="20"/>
-                <w:szCs w:val="19"/>
-              </w:rPr>
-            </w:pPr>
-            <w:r>
-              <w:rPr>
-                <w:rFonts w:ascii="Calibri" w:hAnsi="Calibri" w:cs="Calibri"/>
-                <w:sz w:val="20"/>
-                <w:szCs w:val="19"/>
-              </w:rPr>
-              <w:t>Performed troubleshooting and diagnostics of malfunctioning equipment</w:t>
-            </w:r>
-            <w:r>
-              <w:rPr>
-                <w:rFonts w:ascii="Calibri" w:hAnsi="Calibri" w:cs="Calibri"/>
-                <w:sz w:val="20"/>
-                <w:szCs w:val="19"/>
-              </w:rPr>
-              <w:t>.</w:t>
-            </w:r>
-          </w:p>
-          <w:p>
-            <w:pPr>
-              <w:numPr>
-                <w:ilvl w:val="0"/>
-                <w:numId w:val="1"/>
-              </w:numPr>
-              <w:tabs>
-                <w:tab w:val="clear" w:pos="720"/>
-              </w:tabs>
-              <w:ind w:left="252" w:hanging="180"/>
-              <w:rPr>
-                <w:rFonts w:ascii="Calibri" w:hAnsi="Calibri" w:cs="Calibri"/>
-                <w:sz w:val="20"/>
-                <w:szCs w:val="19"/>
-              </w:rPr>
-            </w:pPr>
-            <w:r>
-              <w:rPr>
-                <w:rFonts w:ascii="Calibri" w:hAnsi="Calibri" w:cs="Calibri"/>
-                <w:sz w:val="20"/>
-                <w:szCs w:val="19"/>
-              </w:rPr>
-              <w:t>Enacted successful repairs by applying technical skills and operations knowledge.</w:t>
-            </w:r>
-          </w:p>
-          <w:p>
-            <w:pPr>
-              <w:rPr>
-                <w:rFonts w:ascii="Calibri" w:hAnsi="Calibri" w:cs="Calibri"/>
                 <w:sz w:val="14"/>
                 <w:szCs w:val="12"/>
               </w:rPr>
             </w:pPr>
+            <w:r>
+              <w:rPr>
+                <w:rFonts w:ascii="Calibri" w:hAnsi="Calibri" w:cs="Calibri"/>
+                <w:sz w:val="20"/>
+                <w:szCs w:val="20"/>
+              </w:rPr>
+              <w:t xml:space="preserve">Resolved a large number of tickets with a commitment to customer satisfaction thus ensuring the loyalty of new and </w:t>
+            </w:r>
+            <w:r>
+              <w:rPr>
+                <w:rFonts w:ascii="Calibri" w:hAnsi="Calibri" w:cs="Calibri"/>
+                <w:sz w:val="20"/>
+                <w:szCs w:val="20"/>
+              </w:rPr>
+              <w:t>existing</w:t>
+            </w:r>
+            <w:r>
+              <w:rPr>
+                <w:rFonts w:ascii="Calibri" w:hAnsi="Calibri" w:cs="Calibri"/>
+                <w:sz w:val="20"/>
+                <w:szCs w:val="20"/>
+              </w:rPr>
+              <w:t xml:space="preserve"> customers.</w:t>
+            </w:r>
           </w:p>
         </w:tc>
       </w:tr>
@@ -799,7 +1062,7 @@
                 <w:b/>
                 <w:smallCaps/>
                 <w:color w:val="2E74B5"/>
-                <w:sz w:val="22"/>
+                <w:sz w:val="20"/>
                 <w:szCs w:val="20"/>
               </w:rPr>
             </w:pPr>
@@ -807,7 +1070,7 @@
               <w:rPr>
                 <w:rFonts w:ascii="Calibri" w:hAnsi="Calibri" w:cs="Calibri"/>
                 <w:b/>
-                <w:sz w:val="22"/>
+                <w:sz w:val="20"/>
                 <w:szCs w:val="20"/>
               </w:rPr>
               <w:t>Online</w:t>
@@ -816,7 +1079,7 @@
               <w:rPr>
                 <w:rFonts w:ascii="Calibri" w:hAnsi="Calibri" w:cs="Calibri"/>
                 <w:b/>
-                <w:sz w:val="22"/>
+                <w:sz w:val="20"/>
                 <w:szCs w:val="20"/>
               </w:rPr>
               <w:t xml:space="preserve"> Course</w:t>
@@ -840,7 +1103,7 @@
                 <w:b/>
                 <w:smallCaps/>
                 <w:color w:val="2E74B5"/>
-                <w:sz w:val="22"/>
+                <w:sz w:val="20"/>
                 <w:szCs w:val="20"/>
               </w:rPr>
             </w:pPr>
@@ -848,7 +1111,7 @@
               <w:rPr>
                 <w:rFonts w:ascii="Calibri" w:hAnsi="Calibri" w:cs="Calibri"/>
                 <w:b/>
-                <w:sz w:val="22"/>
+                <w:sz w:val="20"/>
                 <w:szCs w:val="20"/>
               </w:rPr>
               <w:t>Zero to Mastery Academy</w:t>
@@ -872,7 +1135,7 @@
                 <w:b/>
                 <w:smallCaps/>
                 <w:color w:val="2E74B5"/>
-                <w:sz w:val="22"/>
+                <w:sz w:val="20"/>
                 <w:szCs w:val="20"/>
               </w:rPr>
             </w:pPr>
@@ -880,7 +1143,7 @@
               <w:rPr>
                 <w:rFonts w:ascii="Calibri" w:hAnsi="Calibri" w:cs="Calibri"/>
                 <w:b/>
-                <w:sz w:val="22"/>
+                <w:sz w:val="20"/>
                 <w:szCs w:val="20"/>
               </w:rPr>
               <w:t>Spring 2018 – Spring 2019</w:t>
@@ -890,7 +1153,7 @@
       </w:tr>
       <w:tr>
         <w:trPr>
-          <w:trHeight w:val="523"/>
+          <w:trHeight w:val="864"/>
         </w:trPr>
         <w:tc>
           <w:tcPr>
@@ -921,7 +1184,7 @@
                 <w:sz w:val="20"/>
                 <w:szCs w:val="20"/>
               </w:rPr>
-              <w:t>Studied beginner to advanced Javascript topics.</w:t>
+              <w:t>Progressed from beginner to advanced topics, building a solid foundation and understanding of web development.</w:t>
             </w:r>
           </w:p>
           <w:p>
@@ -946,7 +1209,7 @@
                 <w:sz w:val="20"/>
                 <w:szCs w:val="20"/>
               </w:rPr>
-              <w:t>Built projects from the ground up using HTML, CSS, Javascript and React.</w:t>
+              <w:t>Completed multiple projects from start to finish using HTML, CSS, and Javascript.</w:t>
             </w:r>
           </w:p>
           <w:p>
@@ -971,23 +1234,7 @@
                 <w:sz w:val="20"/>
                 <w:szCs w:val="20"/>
               </w:rPr>
-              <w:t xml:space="preserve">Discussed topics with moderators and peers to gain a </w:t>
-            </w:r>
-            <w:r>
-              <w:rPr>
-                <w:rFonts w:ascii="Calibri" w:hAnsi="Calibri" w:cs="Calibri"/>
-                <w:sz w:val="20"/>
-                <w:szCs w:val="20"/>
-              </w:rPr>
-              <w:t>deeper</w:t>
-            </w:r>
-            <w:r>
-              <w:rPr>
-                <w:rFonts w:ascii="Calibri" w:hAnsi="Calibri" w:cs="Calibri"/>
-                <w:sz w:val="20"/>
-                <w:szCs w:val="20"/>
-              </w:rPr>
-              <w:t xml:space="preserve"> understanding.</w:t>
+              <w:t>Discussed topics in-depth with moderators and peers to gain a deeper understanding of the material.</w:t>
             </w:r>
           </w:p>
           <w:p>
@@ -1144,7 +1391,7 @@
       </w:tr>
       <w:tr>
         <w:trPr>
-          <w:trHeight w:val="978"/>
+          <w:trHeight w:val="675"/>
         </w:trPr>
         <w:tc>
           <w:tcPr>
@@ -1198,39 +1445,15 @@
                 <w:sz w:val="20"/>
                 <w:szCs w:val="19"/>
               </w:rPr>
-              <w:t>Information Science and Technology, May 2007</w:t>
-            </w:r>
-            <w:r>
-              <w:rPr>
-                <w:rFonts w:ascii="Calibri" w:hAnsi="Calibri" w:cs="Calibri"/>
-                <w:sz w:val="20"/>
-                <w:szCs w:val="19"/>
-              </w:rPr>
-              <w:t>.</w:t>
-            </w:r>
-            <w:r>
-              <w:rPr>
-                <w:rFonts w:ascii="Calibri" w:hAnsi="Calibri" w:cs="Calibri"/>
-                <w:sz w:val="20"/>
-                <w:szCs w:val="19"/>
-              </w:rPr>
-              <w:t xml:space="preserve"> GPA: 3.</w:t>
-            </w:r>
-            <w:r>
-              <w:rPr>
-                <w:rFonts w:ascii="Calibri" w:hAnsi="Calibri" w:cs="Calibri"/>
-                <w:sz w:val="20"/>
-                <w:szCs w:val="19"/>
-              </w:rPr>
-              <w:t>4</w:t>
-            </w:r>
-            <w:r>
-              <w:rPr>
-                <w:rFonts w:ascii="Calibri" w:hAnsi="Calibri" w:cs="Calibri"/>
-                <w:sz w:val="20"/>
-                <w:szCs w:val="19"/>
-              </w:rPr>
-              <w:t>.</w:t>
+              <w:t xml:space="preserve">Information </w:t>
+            </w:r>
+            <w:r>
+              <w:rPr>
+                <w:rFonts w:ascii="Calibri" w:hAnsi="Calibri" w:cs="Calibri"/>
+                <w:sz w:val="20"/>
+                <w:szCs w:val="19"/>
+              </w:rPr>
+              <w:t>Science and Technology.</w:t>
             </w:r>
           </w:p>
           <w:p>
@@ -1255,40 +1478,31 @@
                 <w:sz w:val="20"/>
                 <w:szCs w:val="19"/>
               </w:rPr>
-              <w:t>Focus on Application User Interface and User Interaction</w:t>
-            </w:r>
-            <w:r>
-              <w:rPr>
-                <w:rFonts w:ascii="Calibri" w:hAnsi="Calibri" w:cs="Calibri"/>
-                <w:sz w:val="20"/>
-                <w:szCs w:val="19"/>
-              </w:rPr>
-              <w:t>.</w:t>
-            </w:r>
-          </w:p>
-          <w:p>
-            <w:pPr>
-              <w:numPr>
-                <w:ilvl w:val="0"/>
-                <w:numId w:val="5"/>
-              </w:numPr>
-              <w:tabs>
-                <w:tab w:val="clear" w:pos="720"/>
-              </w:tabs>
-              <w:ind w:left="252" w:hanging="180"/>
-              <w:rPr>
-                <w:rFonts w:ascii="Calibri" w:hAnsi="Calibri" w:cs="Calibri"/>
-                <w:sz w:val="22"/>
-                <w:szCs w:val="21"/>
-              </w:rPr>
-            </w:pPr>
-            <w:r>
-              <w:rPr>
-                <w:rFonts w:ascii="Calibri" w:hAnsi="Calibri" w:cs="Calibri"/>
-                <w:sz w:val="20"/>
-                <w:szCs w:val="19"/>
-              </w:rPr>
-              <w:t>Quality Team Member for IST 220, 302, 331, 440W</w:t>
+              <w:t xml:space="preserve">Focus on </w:t>
+            </w:r>
+            <w:r>
+              <w:rPr>
+                <w:rFonts w:ascii="Calibri" w:hAnsi="Calibri" w:cs="Calibri"/>
+                <w:sz w:val="20"/>
+                <w:szCs w:val="19"/>
+              </w:rPr>
+              <w:t>Applicati</w:t>
+            </w:r>
+            <w:r>
+              <w:rPr>
+                <w:rFonts w:ascii="Calibri" w:hAnsi="Calibri" w:cs="Calibri"/>
+                <w:sz w:val="20"/>
+                <w:szCs w:val="19"/>
+              </w:rPr>
+              <w:t>on</w:t>
+            </w:r>
+            <w:r>
+              <w:rPr>
+                <w:rFonts w:ascii="Calibri" w:hAnsi="Calibri" w:cs="Calibri"/>
+                <w:sz w:val="20"/>
+                <w:szCs w:val="19"/>
+              </w:rPr>
+              <w:t xml:space="preserve"> User Interface and User Interaction</w:t>
             </w:r>
             <w:r>
               <w:rPr>
@@ -1406,7 +1620,6 @@
               <w:rPr>
                 <w:rFonts w:ascii="Calibri" w:hAnsi="Calibri" w:cs="Calibri"/>
                 <w:b/>
-                <w:i/>
                 <w:sz w:val="20"/>
                 <w:szCs w:val="19"/>
               </w:rPr>
@@ -1415,7 +1628,6 @@
               <w:rPr>
                 <w:rFonts w:ascii="Calibri" w:hAnsi="Calibri" w:cs="Calibri"/>
                 <w:b/>
-                <w:i/>
                 <w:sz w:val="20"/>
                 <w:szCs w:val="19"/>
               </w:rPr>
@@ -1425,36 +1637,82 @@
               <w:rPr>
                 <w:rFonts w:ascii="Calibri" w:hAnsi="Calibri" w:cs="Calibri"/>
                 <w:b/>
-                <w:i/>
-                <w:sz w:val="20"/>
-                <w:szCs w:val="19"/>
-              </w:rPr>
-              <w:t xml:space="preserve"> </w:t>
-            </w:r>
-            <w:r>
-              <w:rPr>
-                <w:rFonts w:ascii="Calibri" w:hAnsi="Calibri" w:cs="Calibri"/>
-                <w:sz w:val="20"/>
-                <w:szCs w:val="19"/>
-              </w:rPr>
-              <w:t xml:space="preserve">(2020). Uses the Picture in Picture web API to grab a media stream of the user’s choosing and displays it in a small window that can be moved around. Media can be watched while the user is doing something else. </w:t>
-            </w:r>
-            <w:r>
-              <w:rPr>
-                <w:rFonts w:ascii="Calibri" w:hAnsi="Calibri" w:cs="Calibri"/>
-                <w:i/>
-                <w:sz w:val="20"/>
-                <w:szCs w:val="19"/>
-              </w:rPr>
-              <w:t>HTML, CSS, Javascript</w:t>
-            </w:r>
-            <w:r>
-              <w:rPr>
-                <w:rFonts w:ascii="Calibri" w:hAnsi="Calibri" w:cs="Calibri"/>
                 <w:sz w:val="20"/>
                 <w:szCs w:val="19"/>
               </w:rPr>
               <w:t xml:space="preserve">. </w:t>
+            </w:r>
+            <w:r>
+              <w:rPr>
+                <w:rFonts w:ascii="Calibri" w:hAnsi="Calibri" w:cs="Calibri"/>
+                <w:sz w:val="20"/>
+                <w:szCs w:val="19"/>
+              </w:rPr>
+              <w:t xml:space="preserve">Uses the Picture in Picture web </w:t>
+            </w:r>
+            <w:r>
+              <w:rPr>
+                <w:rFonts w:ascii="Calibri" w:hAnsi="Calibri" w:cs="Calibri"/>
+                <w:sz w:val="20"/>
+                <w:szCs w:val="19"/>
+              </w:rPr>
+              <w:t xml:space="preserve">browser </w:t>
+            </w:r>
+            <w:r>
+              <w:rPr>
+                <w:rFonts w:ascii="Calibri" w:hAnsi="Calibri" w:cs="Calibri"/>
+                <w:sz w:val="20"/>
+                <w:szCs w:val="19"/>
+              </w:rPr>
+              <w:t>API to grab a media stream of the user’s choosing and displays it in a small window that can be moved around. Media can be watched while th</w:t>
+            </w:r>
+            <w:r>
+              <w:rPr>
+                <w:rFonts w:ascii="Calibri" w:hAnsi="Calibri" w:cs="Calibri"/>
+                <w:sz w:val="20"/>
+                <w:szCs w:val="19"/>
+              </w:rPr>
+              <w:t>e user is doing something else.</w:t>
+            </w:r>
+            <w:r>
+              <w:rPr>
+                <w:rFonts w:ascii="Calibri" w:hAnsi="Calibri" w:cs="Calibri"/>
+                <w:sz w:val="20"/>
+                <w:szCs w:val="19"/>
+              </w:rPr>
+              <w:br/>
+            </w:r>
+            <w:r>
+              <w:rPr>
+                <w:rFonts w:ascii="Calibri" w:hAnsi="Calibri" w:cs="Calibri"/>
+                <w:sz w:val="20"/>
+                <w:szCs w:val="19"/>
+              </w:rPr>
+              <w:t xml:space="preserve">Built using: </w:t>
+            </w:r>
+            <w:r>
+              <w:rPr>
+                <w:rFonts w:ascii="Calibri" w:hAnsi="Calibri" w:cs="Calibri"/>
+                <w:sz w:val="20"/>
+                <w:szCs w:val="19"/>
+              </w:rPr>
+              <w:t xml:space="preserve">HTML, CSS, </w:t>
+            </w:r>
+            <w:r>
+              <w:rPr>
+                <w:rFonts w:ascii="Calibri" w:hAnsi="Calibri" w:cs="Calibri"/>
+                <w:sz w:val="20"/>
+                <w:szCs w:val="19"/>
+              </w:rPr>
+              <w:t>and Javascript</w:t>
+            </w:r>
+            <w:r>
+              <w:rPr>
+                <w:rFonts w:ascii="Calibri" w:hAnsi="Calibri" w:cs="Calibri"/>
+                <w:sz w:val="20"/>
+                <w:szCs w:val="19"/>
+              </w:rPr>
+              <w:t>.</w:t>
             </w:r>
           </w:p>
           <w:p>
@@ -1479,7 +1737,6 @@
               <w:rPr>
                 <w:rFonts w:ascii="Calibri" w:hAnsi="Calibri" w:cs="Calibri"/>
                 <w:b/>
-                <w:i/>
                 <w:sz w:val="20"/>
                 <w:szCs w:val="19"/>
               </w:rPr>
@@ -1492,15 +1749,15 @@
                 <w:sz w:val="20"/>
                 <w:szCs w:val="19"/>
               </w:rPr>
-              <w:t xml:space="preserve"> </w:t>
-            </w:r>
-            <w:r>
-              <w:rPr>
-                <w:rFonts w:ascii="Calibri" w:hAnsi="Calibri" w:cs="Calibri"/>
-                <w:sz w:val="20"/>
-                <w:szCs w:val="19"/>
-              </w:rPr>
-              <w:t>(2020). Pulls random photos from the Unsplash API and displays them vertically on the page. A new group of images will load every time the user nears the bottom of the window. Continues infinitely.</w:t>
+              <w:t xml:space="preserve">. </w:t>
+            </w:r>
+            <w:r>
+              <w:rPr>
+                <w:rFonts w:ascii="Calibri" w:hAnsi="Calibri" w:cs="Calibri"/>
+                <w:sz w:val="20"/>
+                <w:szCs w:val="19"/>
+              </w:rPr>
+              <w:t>Pulls random photos from the Unsplash API and displays them vertically on the page. A new group of images will load every time the user nears the bottom of the window. Continues infinitely.</w:t>
             </w:r>
             <w:r>
               <w:rPr>
@@ -1508,16 +1765,31 @@
                 <w:sz w:val="22"/>
                 <w:szCs w:val="20"/>
               </w:rPr>
-              <w:t xml:space="preserve"> </w:t>
-            </w:r>
-            <w:r>
-              <w:rPr>
-                <w:rFonts w:ascii="Calibri" w:hAnsi="Calibri" w:cs="Calibri"/>
-                <w:i/>
-                <w:sz w:val="20"/>
-                <w:szCs w:val="20"/>
-              </w:rPr>
-              <w:t>HTML, CSS, Javascript</w:t>
+              <w:br/>
+            </w:r>
+            <w:r>
+              <w:rPr>
+                <w:rFonts w:ascii="Calibri" w:hAnsi="Calibri" w:cs="Calibri"/>
+                <w:sz w:val="20"/>
+                <w:szCs w:val="20"/>
+              </w:rPr>
+              <w:t xml:space="preserve">Built using: </w:t>
+            </w:r>
+            <w:r>
+              <w:rPr>
+                <w:rFonts w:ascii="Calibri" w:hAnsi="Calibri" w:cs="Calibri"/>
+                <w:sz w:val="20"/>
+                <w:szCs w:val="20"/>
+              </w:rPr>
+              <w:t xml:space="preserve">HTML, CSS, </w:t>
+            </w:r>
+            <w:r>
+              <w:rPr>
+                <w:rFonts w:ascii="Calibri" w:hAnsi="Calibri" w:cs="Calibri"/>
+                <w:sz w:val="20"/>
+                <w:szCs w:val="20"/>
+              </w:rPr>
+              <w:t>and Javascript</w:t>
             </w:r>
             <w:r>
               <w:rPr>
@@ -1550,7 +1822,6 @@
               <w:rPr>
                 <w:rFonts w:ascii="Calibri" w:hAnsi="Calibri" w:cs="Calibri"/>
                 <w:b/>
-                <w:i/>
                 <w:sz w:val="20"/>
                 <w:szCs w:val="19"/>
               </w:rPr>
@@ -1563,15 +1834,15 @@
                 <w:sz w:val="20"/>
                 <w:szCs w:val="19"/>
               </w:rPr>
-              <w:t xml:space="preserve"> </w:t>
-            </w:r>
-            <w:r>
-              <w:rPr>
-                <w:rFonts w:ascii="Calibri" w:hAnsi="Calibri" w:cs="Calibri"/>
-                <w:sz w:val="20"/>
-                <w:szCs w:val="19"/>
-              </w:rPr>
-              <w:t xml:space="preserve">(2020). Pulls a random quote </w:t>
+              <w:t xml:space="preserve">. </w:t>
+            </w:r>
+            <w:r>
+              <w:rPr>
+                <w:rFonts w:ascii="Calibri" w:hAnsi="Calibri" w:cs="Calibri"/>
+                <w:sz w:val="20"/>
+                <w:szCs w:val="19"/>
+              </w:rPr>
+              <w:t xml:space="preserve">Pulls a random quote </w:t>
             </w:r>
             <w:r>
               <w:rPr>
@@ -1603,16 +1874,47 @@
                 <w:sz w:val="20"/>
                 <w:szCs w:val="19"/>
               </w:rPr>
-              <w:t xml:space="preserve">. User can generate a new quote by clicking the button. User can also tweet the current quote.  </w:t>
-            </w:r>
-            <w:r>
-              <w:rPr>
-                <w:rFonts w:ascii="Calibri" w:hAnsi="Calibri" w:cs="Calibri"/>
-                <w:i/>
-                <w:sz w:val="20"/>
-                <w:szCs w:val="19"/>
-              </w:rPr>
-              <w:t>HTML, CSS, Javascript</w:t>
+              <w:t>. User can generate a new quote by clicking the button. User can</w:t>
+            </w:r>
+            <w:r>
+              <w:rPr>
+                <w:rFonts w:ascii="Calibri" w:hAnsi="Calibri" w:cs="Calibri"/>
+                <w:sz w:val="20"/>
+                <w:szCs w:val="19"/>
+              </w:rPr>
+              <w:t xml:space="preserve"> also tweet the current quote. </w:t>
+            </w:r>
+            <w:r>
+              <w:rPr>
+                <w:rFonts w:ascii="Calibri" w:hAnsi="Calibri" w:cs="Calibri"/>
+                <w:sz w:val="20"/>
+                <w:szCs w:val="19"/>
+              </w:rPr>
+              <w:br/>
+            </w:r>
+            <w:r>
+              <w:rPr>
+                <w:rFonts w:ascii="Calibri" w:hAnsi="Calibri" w:cs="Calibri"/>
+                <w:sz w:val="20"/>
+                <w:szCs w:val="19"/>
+              </w:rPr>
+              <w:t xml:space="preserve">Built using: </w:t>
+            </w:r>
+            <w:r>
+              <w:rPr>
+                <w:rFonts w:ascii="Calibri" w:hAnsi="Calibri" w:cs="Calibri"/>
+                <w:sz w:val="20"/>
+                <w:szCs w:val="19"/>
+              </w:rPr>
+              <w:t xml:space="preserve">HTML, CSS, </w:t>
+            </w:r>
+            <w:r>
+              <w:rPr>
+                <w:rFonts w:ascii="Calibri" w:hAnsi="Calibri" w:cs="Calibri"/>
+                <w:sz w:val="20"/>
+                <w:szCs w:val="19"/>
+              </w:rPr>
+              <w:t>and Javascript</w:t>
             </w:r>
             <w:r>
               <w:rPr>
@@ -1636,56 +1938,23 @@
               <w:ind w:left="259" w:hanging="187"/>
               <w:rPr>
                 <w:rFonts w:ascii="Calibri" w:hAnsi="Calibri" w:cs="Calibri"/>
-                <w:sz w:val="20"/>
-                <w:szCs w:val="19"/>
+                <w:sz w:val="10"/>
+                <w:szCs w:val="8"/>
               </w:rPr>
             </w:pPr>
             <w:r>
               <w:rPr>
                 <w:rFonts w:ascii="Calibri" w:hAnsi="Calibri" w:cs="Calibri"/>
                 <w:b/>
-                <w:i/>
-                <w:sz w:val="20"/>
-                <w:szCs w:val="19"/>
-              </w:rPr>
-              <w:t>Real Estate API Search</w:t>
-            </w:r>
-            <w:r>
-              <w:rPr>
-                <w:rFonts w:ascii="Calibri" w:hAnsi="Calibri" w:cs="Calibri"/>
-                <w:b/>
-                <w:sz w:val="20"/>
-                <w:szCs w:val="19"/>
-              </w:rPr>
-              <w:t xml:space="preserve"> </w:t>
-            </w:r>
-            <w:r>
-              <w:rPr>
-                <w:rFonts w:ascii="Calibri" w:hAnsi="Calibri" w:cs="Calibri"/>
-                <w:sz w:val="20"/>
-                <w:szCs w:val="19"/>
-              </w:rPr>
-              <w:t>(</w:t>
-            </w:r>
-            <w:r>
-              <w:rPr>
-                <w:rFonts w:ascii="Calibri" w:hAnsi="Calibri" w:cs="Calibri"/>
-                <w:sz w:val="20"/>
-                <w:szCs w:val="19"/>
-              </w:rPr>
-              <w:t>2020</w:t>
-            </w:r>
-            <w:r>
-              <w:rPr>
-                <w:rFonts w:ascii="Calibri" w:hAnsi="Calibri" w:cs="Calibri"/>
-                <w:sz w:val="20"/>
-                <w:szCs w:val="19"/>
-              </w:rPr>
-              <w:t>)</w:t>
-            </w:r>
-            <w:r>
-              <w:rPr>
-                <w:rFonts w:ascii="Calibri" w:hAnsi="Calibri" w:cs="Calibri"/>
+                <w:sz w:val="20"/>
+                <w:szCs w:val="19"/>
+              </w:rPr>
+              <w:t>Wedding RSVP</w:t>
+            </w:r>
+            <w:r>
+              <w:rPr>
+                <w:rFonts w:ascii="Calibri" w:hAnsi="Calibri" w:cs="Calibri"/>
+                <w:b/>
                 <w:sz w:val="20"/>
                 <w:szCs w:val="19"/>
               </w:rPr>
@@ -1696,63 +1965,86 @@
                 <w:rFonts w:ascii="Calibri" w:hAnsi="Calibri" w:cs="Calibri"/>
                 <w:sz w:val="20"/>
                 <w:szCs w:val="19"/>
-                <w:shd w:val="clear" w:color="auto" w:fill="FFFFFF"/>
-              </w:rPr>
-              <w:t>A</w:t>
-            </w:r>
-            <w:r>
-              <w:rPr>
-                <w:rFonts w:ascii="Calibri" w:hAnsi="Calibri" w:cs="Calibri"/>
-                <w:sz w:val="20"/>
-                <w:szCs w:val="19"/>
-                <w:shd w:val="clear" w:color="auto" w:fill="FFFFFF"/>
-              </w:rPr>
-              <w:t>llows the user to input a zip code into the search bar. The app then pulls from an external real estate API which lists properties for sale in the area submitted by the user. The user can then click on a specific property which brings up a page with further details.</w:t>
-            </w:r>
-            <w:r>
-              <w:rPr>
-                <w:rFonts w:ascii="Calibri" w:hAnsi="Calibri" w:cs="Calibri"/>
-                <w:sz w:val="20"/>
-                <w:szCs w:val="19"/>
-                <w:shd w:val="clear" w:color="auto" w:fill="FFFFFF"/>
-              </w:rPr>
-              <w:t xml:space="preserve"> Agile </w:t>
-            </w:r>
-            <w:r>
-              <w:rPr>
-                <w:rFonts w:ascii="Calibri" w:hAnsi="Calibri" w:cs="Calibri"/>
-                <w:sz w:val="20"/>
-                <w:szCs w:val="19"/>
-                <w:shd w:val="clear" w:color="auto" w:fill="FFFFFF"/>
-              </w:rPr>
-              <w:t xml:space="preserve">Developed. </w:t>
-            </w:r>
-            <w:r>
-              <w:rPr>
-                <w:rFonts w:ascii="Calibri" w:hAnsi="Calibri" w:cs="Calibri"/>
-                <w:i/>
-                <w:sz w:val="20"/>
-                <w:szCs w:val="19"/>
-                <w:shd w:val="clear" w:color="auto" w:fill="FFFFFF"/>
-              </w:rPr>
-              <w:t>React</w:t>
-            </w:r>
-            <w:r>
-              <w:rPr>
-                <w:rFonts w:ascii="Calibri" w:hAnsi="Calibri" w:cs="Calibri"/>
-                <w:i/>
-                <w:sz w:val="20"/>
-                <w:szCs w:val="19"/>
-                <w:shd w:val="clear" w:color="auto" w:fill="FFFFFF"/>
-              </w:rPr>
-              <w:t>, Typescript, and NextJS framework</w:t>
-            </w:r>
-            <w:r>
-              <w:rPr>
-                <w:rFonts w:ascii="Calibri" w:hAnsi="Calibri" w:cs="Calibri"/>
-                <w:sz w:val="20"/>
-                <w:szCs w:val="19"/>
-                <w:shd w:val="clear" w:color="auto" w:fill="FFFFFF"/>
+              </w:rPr>
+              <w:t>Users submit their information through a form which is then confirmed and stored in a database. An email is automatically sent to each person to confirm RSVP</w:t>
+            </w:r>
+            <w:r>
+              <w:rPr>
+                <w:rFonts w:ascii="Calibri" w:hAnsi="Calibri" w:cs="Calibri"/>
+                <w:sz w:val="20"/>
+                <w:szCs w:val="19"/>
+              </w:rPr>
+              <w:t>.</w:t>
+            </w:r>
+            <w:r>
+              <w:rPr>
+                <w:rFonts w:ascii="Calibri" w:hAnsi="Calibri" w:cs="Calibri"/>
+                <w:sz w:val="20"/>
+                <w:szCs w:val="19"/>
+              </w:rPr>
+              <w:br/>
+            </w:r>
+            <w:r>
+              <w:rPr>
+                <w:rFonts w:ascii="Calibri" w:hAnsi="Calibri" w:cs="Calibri"/>
+                <w:sz w:val="20"/>
+                <w:szCs w:val="19"/>
+              </w:rPr>
+              <w:t xml:space="preserve">Built using: </w:t>
+            </w:r>
+            <w:r>
+              <w:rPr>
+                <w:rFonts w:ascii="Calibri" w:hAnsi="Calibri" w:cs="Calibri"/>
+                <w:sz w:val="20"/>
+                <w:szCs w:val="19"/>
+              </w:rPr>
+              <w:t xml:space="preserve">HTML, CSS, Javascript, </w:t>
+            </w:r>
+            <w:r>
+              <w:rPr>
+                <w:rFonts w:ascii="Calibri" w:hAnsi="Calibri" w:cs="Calibri"/>
+                <w:sz w:val="20"/>
+                <w:szCs w:val="19"/>
+              </w:rPr>
+              <w:t>Node.js</w:t>
+            </w:r>
+            <w:r>
+              <w:rPr>
+                <w:rFonts w:ascii="Calibri" w:hAnsi="Calibri" w:cs="Calibri"/>
+                <w:sz w:val="20"/>
+                <w:szCs w:val="19"/>
+              </w:rPr>
+              <w:t xml:space="preserve">, </w:t>
+            </w:r>
+            <w:r>
+              <w:rPr>
+                <w:rFonts w:ascii="Calibri" w:hAnsi="Calibri" w:cs="Calibri"/>
+                <w:sz w:val="20"/>
+                <w:szCs w:val="19"/>
+              </w:rPr>
+              <w:t xml:space="preserve">and </w:t>
+            </w:r>
+            <w:r>
+              <w:rPr>
+                <w:rFonts w:ascii="Calibri" w:hAnsi="Calibri" w:cs="Calibri"/>
+                <w:sz w:val="20"/>
+                <w:szCs w:val="19"/>
+              </w:rPr>
+              <w:t>Express</w:t>
+            </w:r>
+            <w:r>
+              <w:rPr>
+                <w:rFonts w:ascii="Calibri" w:hAnsi="Calibri" w:cs="Calibri"/>
+                <w:sz w:val="20"/>
+                <w:szCs w:val="19"/>
+              </w:rPr>
+              <w:t>.js</w:t>
+            </w:r>
+            <w:r>
+              <w:rPr>
+                <w:rFonts w:ascii="Calibri" w:hAnsi="Calibri" w:cs="Calibri"/>
+                <w:sz w:val="20"/>
+                <w:szCs w:val="19"/>
               </w:rPr>
               <w:t>.</w:t>
             </w:r>
@@ -1770,48 +2062,23 @@
               <w:ind w:left="259" w:hanging="187"/>
               <w:rPr>
                 <w:rFonts w:ascii="Calibri" w:hAnsi="Calibri" w:cs="Calibri"/>
-                <w:sz w:val="10"/>
-                <w:szCs w:val="8"/>
+                <w:sz w:val="11"/>
+                <w:szCs w:val="9"/>
               </w:rPr>
             </w:pPr>
             <w:r>
               <w:rPr>
                 <w:rFonts w:ascii="Calibri" w:hAnsi="Calibri" w:cs="Calibri"/>
                 <w:b/>
-                <w:i/>
-                <w:sz w:val="20"/>
-                <w:szCs w:val="19"/>
-              </w:rPr>
-              <w:t>Wedding RSVP</w:t>
-            </w:r>
-            <w:r>
-              <w:rPr>
-                <w:rFonts w:ascii="Calibri" w:hAnsi="Calibri" w:cs="Calibri"/>
-                <w:b/>
-                <w:sz w:val="20"/>
-                <w:szCs w:val="19"/>
-              </w:rPr>
-              <w:t xml:space="preserve"> </w:t>
-            </w:r>
-            <w:r>
-              <w:rPr>
-                <w:rFonts w:ascii="Calibri" w:hAnsi="Calibri" w:cs="Calibri"/>
-                <w:sz w:val="20"/>
-                <w:szCs w:val="19"/>
-              </w:rPr>
-              <w:t>(2019</w:t>
-            </w:r>
-            <w:r>
-              <w:rPr>
-                <w:rFonts w:ascii="Calibri" w:hAnsi="Calibri" w:cs="Calibri"/>
-                <w:sz w:val="20"/>
-                <w:szCs w:val="19"/>
-              </w:rPr>
-              <w:t>)</w:t>
-            </w:r>
-            <w:r>
-              <w:rPr>
-                <w:rFonts w:ascii="Calibri" w:hAnsi="Calibri" w:cs="Calibri"/>
+                <w:sz w:val="20"/>
+                <w:szCs w:val="19"/>
+              </w:rPr>
+              <w:t>Face Image Recognition App</w:t>
+            </w:r>
+            <w:r>
+              <w:rPr>
+                <w:rFonts w:ascii="Calibri" w:hAnsi="Calibri" w:cs="Calibri"/>
+                <w:b/>
                 <w:sz w:val="20"/>
                 <w:szCs w:val="19"/>
               </w:rPr>
@@ -1823,79 +2090,71 @@
                 <w:sz w:val="20"/>
                 <w:szCs w:val="19"/>
               </w:rPr>
-              <w:t>Users submit their information through a form which is then confirmed and stored in a database. An email is automatically sent to each person to confirm RSVP</w:t>
-            </w:r>
-            <w:r>
-              <w:rPr>
-                <w:rFonts w:ascii="Calibri" w:hAnsi="Calibri" w:cs="Calibri"/>
-                <w:sz w:val="20"/>
-                <w:szCs w:val="19"/>
-              </w:rPr>
-              <w:t xml:space="preserve">. </w:t>
-            </w:r>
-            <w:r>
-              <w:rPr>
-                <w:rFonts w:ascii="Calibri" w:hAnsi="Calibri" w:cs="Calibri"/>
-                <w:i/>
-                <w:sz w:val="20"/>
-                <w:szCs w:val="19"/>
-              </w:rPr>
-              <w:t xml:space="preserve">HTML, CSS, Javascript, </w:t>
-            </w:r>
-            <w:r>
-              <w:rPr>
-                <w:rFonts w:ascii="Calibri" w:hAnsi="Calibri" w:cs="Calibri"/>
-                <w:i/>
-                <w:sz w:val="20"/>
-                <w:szCs w:val="19"/>
-              </w:rPr>
-              <w:t>Node.js</w:t>
-            </w:r>
-            <w:r>
-              <w:rPr>
-                <w:rFonts w:ascii="Calibri" w:hAnsi="Calibri" w:cs="Calibri"/>
-                <w:i/>
-                <w:sz w:val="20"/>
-                <w:szCs w:val="19"/>
-              </w:rPr>
-              <w:t>, Express</w:t>
-            </w:r>
-            <w:r>
-              <w:rPr>
-                <w:rFonts w:ascii="Calibri" w:hAnsi="Calibri" w:cs="Calibri"/>
-                <w:i/>
-                <w:sz w:val="20"/>
-                <w:szCs w:val="19"/>
-              </w:rPr>
-              <w:t>.js</w:t>
-            </w:r>
-            <w:r>
-              <w:rPr>
-                <w:rFonts w:ascii="Calibri" w:hAnsi="Calibri" w:cs="Calibri"/>
-                <w:i/>
-                <w:sz w:val="20"/>
-                <w:szCs w:val="19"/>
-              </w:rPr>
-              <w:t xml:space="preserve">, </w:t>
-            </w:r>
-            <w:proofErr w:type="spellStart"/>
-            <w:r>
-              <w:rPr>
-                <w:rFonts w:ascii="Calibri" w:hAnsi="Calibri" w:cs="Calibri"/>
-                <w:i/>
-                <w:sz w:val="20"/>
-                <w:szCs w:val="19"/>
-              </w:rPr>
-              <w:t>Redis</w:t>
-            </w:r>
-            <w:proofErr w:type="spellEnd"/>
-            <w:r>
-              <w:rPr>
-                <w:rFonts w:ascii="Calibri" w:hAnsi="Calibri" w:cs="Calibri"/>
-                <w:sz w:val="20"/>
-                <w:szCs w:val="19"/>
-              </w:rPr>
-              <w:t>.</w:t>
+              <w:t>T</w:t>
+            </w:r>
+            <w:r>
+              <w:rPr>
+                <w:rFonts w:ascii="Calibri" w:hAnsi="Calibri" w:cs="Calibri"/>
+                <w:sz w:val="20"/>
+                <w:szCs w:val="19"/>
+              </w:rPr>
+              <w:t>akes an image uploaded by the user and detect</w:t>
+            </w:r>
+            <w:r>
+              <w:rPr>
+                <w:rFonts w:ascii="Calibri" w:hAnsi="Calibri" w:cs="Calibri"/>
+                <w:sz w:val="20"/>
+                <w:szCs w:val="19"/>
+              </w:rPr>
+              <w:t>s</w:t>
+            </w:r>
+            <w:r>
+              <w:rPr>
+                <w:rFonts w:ascii="Calibri" w:hAnsi="Calibri" w:cs="Calibri"/>
+                <w:sz w:val="20"/>
+                <w:szCs w:val="19"/>
+              </w:rPr>
+              <w:t xml:space="preserve"> whether there is a face present. If so, the app will put a bounding box around the face. The app can also detect multiple faces and will display the</w:t>
+            </w:r>
+            <w:r>
+              <w:rPr>
+                <w:rFonts w:ascii="Calibri" w:hAnsi="Calibri" w:cs="Calibri"/>
+                <w:sz w:val="20"/>
+                <w:szCs w:val="19"/>
+              </w:rPr>
+              <w:t xml:space="preserve"> appropriate amount of </w:t>
+            </w:r>
+            <w:r>
+              <w:rPr>
+                <w:rFonts w:ascii="Calibri" w:hAnsi="Calibri" w:cs="Calibri"/>
+                <w:sz w:val="20"/>
+                <w:szCs w:val="19"/>
+              </w:rPr>
+              <w:t>boxes.</w:t>
+            </w:r>
+            <w:r>
+              <w:rPr>
+                <w:rFonts w:ascii="Calibri" w:hAnsi="Calibri" w:cs="Calibri"/>
+                <w:sz w:val="20"/>
+                <w:szCs w:val="19"/>
+              </w:rPr>
+              <w:br/>
+            </w:r>
+            <w:r>
+              <w:rPr>
+                <w:rFonts w:ascii="Calibri" w:hAnsi="Calibri" w:cs="Calibri"/>
+                <w:sz w:val="20"/>
+                <w:szCs w:val="19"/>
+              </w:rPr>
+              <w:t xml:space="preserve">Built using: </w:t>
+            </w:r>
+            <w:r>
+              <w:rPr>
+                <w:rFonts w:ascii="Calibri" w:hAnsi="Calibri" w:cs="Calibri"/>
+                <w:sz w:val="20"/>
+                <w:szCs w:val="19"/>
+              </w:rPr>
+              <w:t>React, Node.js, and Express.js.</w:t>
             </w:r>
           </w:p>
           <w:p>
@@ -1919,133 +2178,6 @@
               <w:rPr>
                 <w:rFonts w:ascii="Calibri" w:hAnsi="Calibri" w:cs="Calibri"/>
                 <w:b/>
-                <w:i/>
-                <w:sz w:val="20"/>
-                <w:szCs w:val="19"/>
-              </w:rPr>
-              <w:t>Face Image Recognition App</w:t>
-            </w:r>
-            <w:r>
-              <w:rPr>
-                <w:rFonts w:ascii="Calibri" w:hAnsi="Calibri" w:cs="Calibri"/>
-                <w:b/>
-                <w:sz w:val="20"/>
-                <w:szCs w:val="19"/>
-              </w:rPr>
-              <w:t xml:space="preserve"> </w:t>
-            </w:r>
-            <w:r>
-              <w:rPr>
-                <w:rFonts w:ascii="Calibri" w:hAnsi="Calibri" w:cs="Calibri"/>
-                <w:sz w:val="20"/>
-                <w:szCs w:val="19"/>
-              </w:rPr>
-              <w:t>(</w:t>
-            </w:r>
-            <w:r>
-              <w:rPr>
-                <w:rFonts w:ascii="Calibri" w:hAnsi="Calibri" w:cs="Calibri"/>
-                <w:sz w:val="20"/>
-                <w:szCs w:val="19"/>
-              </w:rPr>
-              <w:t>2019)</w:t>
-            </w:r>
-            <w:r>
-              <w:rPr>
-                <w:rFonts w:ascii="Calibri" w:hAnsi="Calibri" w:cs="Calibri"/>
-                <w:sz w:val="20"/>
-                <w:szCs w:val="19"/>
-              </w:rPr>
-              <w:t>. T</w:t>
-            </w:r>
-            <w:r>
-              <w:rPr>
-                <w:rFonts w:ascii="Calibri" w:hAnsi="Calibri" w:cs="Calibri"/>
-                <w:sz w:val="20"/>
-                <w:szCs w:val="19"/>
-              </w:rPr>
-              <w:t>akes an image uploaded by the user and detect</w:t>
-            </w:r>
-            <w:r>
-              <w:rPr>
-                <w:rFonts w:ascii="Calibri" w:hAnsi="Calibri" w:cs="Calibri"/>
-                <w:sz w:val="20"/>
-                <w:szCs w:val="19"/>
-              </w:rPr>
-              <w:t>s</w:t>
-            </w:r>
-            <w:r>
-              <w:rPr>
-                <w:rFonts w:ascii="Calibri" w:hAnsi="Calibri" w:cs="Calibri"/>
-                <w:sz w:val="20"/>
-                <w:szCs w:val="19"/>
-              </w:rPr>
-              <w:t xml:space="preserve"> whether there is a face present. If so, the app will put a bounding box around the face. The app can also detect multiple faces and will display the</w:t>
-            </w:r>
-            <w:r>
-              <w:rPr>
-                <w:rFonts w:ascii="Calibri" w:hAnsi="Calibri" w:cs="Calibri"/>
-                <w:sz w:val="20"/>
-                <w:szCs w:val="19"/>
-              </w:rPr>
-              <w:t xml:space="preserve"> appropriate amount of </w:t>
-            </w:r>
-            <w:r>
-              <w:rPr>
-                <w:rFonts w:ascii="Calibri" w:hAnsi="Calibri" w:cs="Calibri"/>
-                <w:sz w:val="20"/>
-                <w:szCs w:val="19"/>
-              </w:rPr>
-              <w:t>boxes.</w:t>
-            </w:r>
-            <w:r>
-              <w:rPr>
-                <w:rFonts w:ascii="Calibri" w:hAnsi="Calibri" w:cs="Calibri"/>
-                <w:sz w:val="20"/>
-                <w:szCs w:val="19"/>
-              </w:rPr>
-              <w:t xml:space="preserve"> </w:t>
-            </w:r>
-            <w:r>
-              <w:rPr>
-                <w:rFonts w:ascii="Calibri" w:hAnsi="Calibri" w:cs="Calibri"/>
-                <w:i/>
-                <w:sz w:val="20"/>
-                <w:szCs w:val="19"/>
-              </w:rPr>
-              <w:t>React, Node.js, and Express.js</w:t>
-            </w:r>
-            <w:r>
-              <w:rPr>
-                <w:rFonts w:ascii="Calibri" w:hAnsi="Calibri" w:cs="Calibri"/>
-                <w:sz w:val="20"/>
-                <w:szCs w:val="19"/>
-              </w:rPr>
-              <w:t>.</w:t>
-            </w:r>
-          </w:p>
-          <w:p>
-            <w:pPr>
-              <w:numPr>
-                <w:ilvl w:val="0"/>
-                <w:numId w:val="7"/>
-              </w:numPr>
-              <w:tabs>
-                <w:tab w:val="clear" w:pos="916"/>
-              </w:tabs>
-              <w:spacing w:after="60"/>
-              <w:ind w:left="259" w:hanging="187"/>
-              <w:rPr>
-                <w:rFonts w:ascii="Calibri" w:hAnsi="Calibri" w:cs="Calibri"/>
-                <w:sz w:val="11"/>
-                <w:szCs w:val="9"/>
-              </w:rPr>
-            </w:pPr>
-            <w:r>
-              <w:rPr>
-                <w:rFonts w:ascii="Calibri" w:hAnsi="Calibri" w:cs="Calibri"/>
-                <w:b/>
-                <w:i/>
                 <w:sz w:val="20"/>
                 <w:szCs w:val="19"/>
               </w:rPr>
@@ -2058,35 +2190,64 @@
                 <w:sz w:val="20"/>
                 <w:szCs w:val="19"/>
               </w:rPr>
-              <w:t xml:space="preserve"> </w:t>
-            </w:r>
-            <w:r>
-              <w:rPr>
-                <w:rFonts w:ascii="Calibri" w:hAnsi="Calibri" w:cs="Calibri"/>
-                <w:sz w:val="20"/>
-                <w:szCs w:val="19"/>
-              </w:rPr>
-              <w:t xml:space="preserve">(2019). </w:t>
-            </w:r>
-            <w:r>
-              <w:rPr>
-                <w:rFonts w:ascii="Calibri" w:hAnsi="Calibri" w:cs="Calibri"/>
-                <w:sz w:val="20"/>
-                <w:szCs w:val="19"/>
-              </w:rPr>
-              <w:t xml:space="preserve">A to-do list web app. Allows the user to add and remove tasks, the tasks are separated by whether they are completed or not. </w:t>
-            </w:r>
-            <w:bookmarkStart w:id="0" w:name="_GoBack"/>
-            <w:r>
-              <w:rPr>
-                <w:rFonts w:ascii="Calibri" w:hAnsi="Calibri" w:cs="Calibri"/>
-                <w:i/>
-                <w:sz w:val="20"/>
-                <w:szCs w:val="19"/>
-              </w:rPr>
-              <w:t>HTML, CSS, Javascript</w:t>
-            </w:r>
-            <w:bookmarkEnd w:id="0"/>
+              <w:t xml:space="preserve">. </w:t>
+            </w:r>
+            <w:r>
+              <w:rPr>
+                <w:rFonts w:ascii="Calibri" w:hAnsi="Calibri" w:cs="Calibri"/>
+                <w:sz w:val="20"/>
+                <w:szCs w:val="19"/>
+              </w:rPr>
+              <w:t>A to-do list web app. Allows the user to add and remove tasks, the tasks are separated by whe</w:t>
+            </w:r>
+            <w:r>
+              <w:rPr>
+                <w:rFonts w:ascii="Calibri" w:hAnsi="Calibri" w:cs="Calibri"/>
+                <w:sz w:val="20"/>
+                <w:szCs w:val="19"/>
+              </w:rPr>
+              <w:t>ther they are completed or not.</w:t>
+            </w:r>
+            <w:r>
+              <w:rPr>
+                <w:rFonts w:ascii="Calibri" w:hAnsi="Calibri" w:cs="Calibri"/>
+                <w:sz w:val="20"/>
+                <w:szCs w:val="19"/>
+              </w:rPr>
+              <w:br/>
+            </w:r>
+            <w:r>
+              <w:rPr>
+                <w:rFonts w:ascii="Calibri" w:hAnsi="Calibri" w:cs="Calibri"/>
+                <w:sz w:val="20"/>
+                <w:szCs w:val="19"/>
+              </w:rPr>
+              <w:t xml:space="preserve">Built using: </w:t>
+            </w:r>
+            <w:r>
+              <w:rPr>
+                <w:rFonts w:ascii="Calibri" w:hAnsi="Calibri" w:cs="Calibri"/>
+                <w:sz w:val="20"/>
+                <w:szCs w:val="19"/>
+              </w:rPr>
+              <w:t>HTML, CSS,</w:t>
+            </w:r>
+            <w:r>
+              <w:rPr>
+                <w:rFonts w:ascii="Calibri" w:hAnsi="Calibri" w:cs="Calibri"/>
+                <w:sz w:val="20"/>
+                <w:szCs w:val="19"/>
+              </w:rPr>
+              <w:t xml:space="preserve"> and</w:t>
+            </w:r>
+            <w:r>
+              <w:rPr>
+                <w:rFonts w:ascii="Calibri" w:hAnsi="Calibri" w:cs="Calibri"/>
+                <w:sz w:val="20"/>
+                <w:szCs w:val="19"/>
+              </w:rPr>
+              <w:t xml:space="preserve"> Javascript</w:t>
+            </w:r>
             <w:r>
               <w:rPr>
                 <w:rFonts w:ascii="Calibri" w:hAnsi="Calibri" w:cs="Calibri"/>
@@ -2147,7 +2308,7 @@
       </w:tr>
       <w:tr>
         <w:trPr>
-          <w:trHeight w:val="485"/>
+          <w:trHeight w:val="260"/>
         </w:trPr>
         <w:tc>
           <w:tcPr>
@@ -2180,7 +2341,7 @@
                 <w:rFonts w:ascii="Calibri" w:hAnsi="Calibri" w:cs="Calibri"/>
                 <w:szCs w:val="19"/>
               </w:rPr>
-              <w:t>Began developing</w:t>
+              <w:t>Key player in developing</w:t>
             </w:r>
             <w:r>
               <w:rPr>
@@ -2188,116 +2349,6 @@
                 <w:szCs w:val="19"/>
               </w:rPr>
               <w:t xml:space="preserve"> a React web app within a team using Agile Methodologies.</w:t>
-            </w:r>
-          </w:p>
-        </w:tc>
-      </w:tr>
-      <w:tr>
-        <w:trPr>
-          <w:trHeight w:val="71"/>
-        </w:trPr>
-        <w:tc>
-          <w:tcPr>
-            <w:tcW w:w="5000" w:type="pct"/>
-            <w:gridSpan w:val="3"/>
-            <w:tcBorders>
-              <w:bottom w:val="single" w:sz="4" w:space="0" w:color="auto"/>
-            </w:tcBorders>
-            <w:shd w:val="clear" w:color="auto" w:fill="auto"/>
-          </w:tcPr>
-          <w:p>
-            <w:pPr>
-              <w:pStyle w:val="Achievement"/>
-              <w:numPr>
-                <w:ilvl w:val="0"/>
-                <w:numId w:val="0"/>
-              </w:numPr>
-              <w:rPr>
-                <w:rFonts w:ascii="Calibri" w:hAnsi="Calibri" w:cs="Calibri"/>
-                <w:smallCaps/>
-                <w:color w:val="2E74B5"/>
-                <w:sz w:val="24"/>
-                <w:szCs w:val="22"/>
-              </w:rPr>
-            </w:pPr>
-            <w:r>
-              <w:rPr>
-                <w:rFonts w:ascii="Calibri" w:hAnsi="Calibri" w:cs="Calibri"/>
-                <w:b/>
-                <w:smallCaps/>
-                <w:color w:val="2E74B5"/>
-                <w:sz w:val="24"/>
-                <w:szCs w:val="22"/>
-              </w:rPr>
-              <w:t>Languages and Technologies</w:t>
-            </w:r>
-          </w:p>
-        </w:tc>
-      </w:tr>
-      <w:tr>
-        <w:trPr>
-          <w:trHeight w:val="625"/>
-        </w:trPr>
-        <w:tc>
-          <w:tcPr>
-            <w:tcW w:w="5000" w:type="pct"/>
-            <w:gridSpan w:val="3"/>
-            <w:tcBorders>
-              <w:top w:val="single" w:sz="4" w:space="0" w:color="auto"/>
-            </w:tcBorders>
-            <w:shd w:val="clear" w:color="auto" w:fill="auto"/>
-          </w:tcPr>
-          <w:p>
-            <w:pPr>
-              <w:pStyle w:val="Achievement"/>
-              <w:rPr>
-                <w:rFonts w:ascii="Calibri" w:hAnsi="Calibri" w:cs="Calibri"/>
-                <w:szCs w:val="19"/>
-              </w:rPr>
-            </w:pPr>
-            <w:r>
-              <w:rPr>
-                <w:rFonts w:ascii="Calibri" w:hAnsi="Calibri" w:cs="Calibri"/>
-                <w:szCs w:val="19"/>
-              </w:rPr>
-              <w:t>JavaScript</w:t>
-            </w:r>
-            <w:r>
-              <w:rPr>
-                <w:rFonts w:ascii="Calibri" w:hAnsi="Calibri" w:cs="Calibri"/>
-                <w:szCs w:val="19"/>
-              </w:rPr>
-              <w:t>, HTML, CSS, React (Intermediate)</w:t>
-            </w:r>
-          </w:p>
-          <w:p>
-            <w:pPr>
-              <w:pStyle w:val="Achievement"/>
-              <w:rPr>
-                <w:rFonts w:ascii="Calibri" w:hAnsi="Calibri" w:cs="Calibri"/>
-                <w:szCs w:val="19"/>
-              </w:rPr>
-            </w:pPr>
-            <w:r>
-              <w:rPr>
-                <w:rFonts w:ascii="Calibri" w:hAnsi="Calibri" w:cs="Calibri"/>
-                <w:szCs w:val="19"/>
-              </w:rPr>
-              <w:t>Node.js, Express.js, Git, Github</w:t>
-            </w:r>
-            <w:r>
-              <w:rPr>
-                <w:rFonts w:ascii="Calibri" w:hAnsi="Calibri" w:cs="Calibri"/>
-                <w:szCs w:val="19"/>
-              </w:rPr>
-              <w:t xml:space="preserve">, </w:t>
-            </w:r>
-            <w:r>
-              <w:rPr>
-                <w:rFonts w:ascii="Calibri" w:hAnsi="Calibri" w:cs="Calibri"/>
-                <w:szCs w:val="19"/>
-              </w:rPr>
-              <w:t>VSCode</w:t>
             </w:r>
           </w:p>
         </w:tc>
@@ -2314,7 +2365,7 @@
     </w:p>
     <w:sectPr>
       <w:pgSz w:w="12240" w:h="15840"/>
-      <w:pgMar w:top="720" w:right="720" w:bottom="720" w:left="720" w:header="720" w:footer="720" w:gutter="0"/>
+      <w:pgMar w:top="864" w:right="864" w:bottom="864" w:left="864" w:header="720" w:footer="720" w:gutter="0"/>
       <w:cols w:space="720"/>
       <w:docGrid w:linePitch="360"/>
     </w:sectPr>

</xml_diff>